<commit_message>
Implement tests for read_sensors
</commit_message>
<xml_diff>
--- a/testplans/Unit test plan_new.docx
+++ b/testplans/Unit test plan_new.docx
@@ -1,6 +1,6 @@
 
 <file path=word/document.xml><?xml version="1.0" encoding="utf-8"?>
-<w:document xmlns:wpc="http://schemas.microsoft.com/office/word/2010/wordprocessingCanvas" xmlns:cx="http://schemas.microsoft.com/office/drawing/2014/chartex" xmlns:cx1="http://schemas.microsoft.com/office/drawing/2015/9/8/chartex" xmlns:cx2="http://schemas.microsoft.com/office/drawing/2015/10/21/chartex" xmlns:cx3="http://schemas.microsoft.com/office/drawing/2016/5/9/chartex" xmlns:cx4="http://schemas.microsoft.com/office/drawing/2016/5/10/chartex" xmlns:cx5="http://schemas.microsoft.com/office/drawing/2016/5/11/chartex" xmlns:cx6="http://schemas.microsoft.com/office/drawing/2016/5/12/chartex" xmlns:cx7="http://schemas.microsoft.com/office/drawing/2016/5/13/chartex" xmlns:cx8="http://schemas.microsoft.com/office/drawing/2016/5/14/chartex" xmlns:mc="http://schemas.openxmlformats.org/markup-compatibility/2006" xmlns:aink="http://schemas.microsoft.com/office/drawing/2016/ink" xmlns:am3d="http://schemas.microsoft.com/office/drawing/2017/model3d" xmlns:o="urn:schemas-microsoft-com:office:office" xmlns:oel="http://schemas.microsoft.com/office/2019/extlst" xmlns:r="http://schemas.openxmlformats.org/officeDocument/2006/relationships" xmlns:m="http://schemas.openxmlformats.org/officeDocument/2006/math" xmlns:v="urn:schemas-microsoft-com:vml" xmlns:wp14="http://schemas.microsoft.com/office/word/2010/wordprocessingDrawing" xmlns:wp="http://schemas.openxmlformats.org/drawingml/2006/wordprocessingDrawing" xmlns:w10="urn:schemas-microsoft-com:office:word" xmlns:w="http://schemas.openxmlformats.org/wordprocessingml/2006/main" xmlns:w14="http://schemas.microsoft.com/office/word/2010/wordml" xmlns:w15="http://schemas.microsoft.com/office/word/2012/wordml" xmlns:w16cex="http://schemas.microsoft.com/office/word/2018/wordml/cex" xmlns:w16cid="http://schemas.microsoft.com/office/word/2016/wordml/cid" xmlns:w16="http://schemas.microsoft.com/office/word/2018/wordml" xmlns:w16sdtdh="http://schemas.microsoft.com/office/word/2020/wordml/sdtdatahash" xmlns:w16se="http://schemas.microsoft.com/office/word/2015/wordml/symex" xmlns:wpg="http://schemas.microsoft.com/office/word/2010/wordprocessingGroup" xmlns:wpi="http://schemas.microsoft.com/office/word/2010/wordprocessingInk" xmlns:wne="http://schemas.microsoft.com/office/word/2006/wordml" xmlns:wps="http://schemas.microsoft.com/office/word/2010/wordprocessingShape" mc:Ignorable="w14 w15 w16se w16cid w16 w16cex w16sdtdh wp14">
+<w:document xmlns:wpc="http://schemas.microsoft.com/office/word/2010/wordprocessingCanvas" xmlns:cx="http://schemas.microsoft.com/office/drawing/2014/chartex" xmlns:cx1="http://schemas.microsoft.com/office/drawing/2015/9/8/chartex" xmlns:mc="http://schemas.openxmlformats.org/markup-compatibility/2006" xmlns:o="urn:schemas-microsoft-com:office:office" xmlns:r="http://schemas.openxmlformats.org/officeDocument/2006/relationships" xmlns:m="http://schemas.openxmlformats.org/officeDocument/2006/math" xmlns:v="urn:schemas-microsoft-com:vml" xmlns:wp14="http://schemas.microsoft.com/office/word/2010/wordprocessingDrawing" xmlns:wp="http://schemas.openxmlformats.org/drawingml/2006/wordprocessingDrawing" xmlns:w10="urn:schemas-microsoft-com:office:word" xmlns:w="http://schemas.openxmlformats.org/wordprocessingml/2006/main" xmlns:w14="http://schemas.microsoft.com/office/word/2010/wordml" xmlns:w15="http://schemas.microsoft.com/office/word/2012/wordml" xmlns:w16se="http://schemas.microsoft.com/office/word/2015/wordml/symex" xmlns:wpg="http://schemas.microsoft.com/office/word/2010/wordprocessingGroup" xmlns:wpi="http://schemas.microsoft.com/office/word/2010/wordprocessingInk" xmlns:wne="http://schemas.microsoft.com/office/word/2006/wordml" xmlns:wps="http://schemas.microsoft.com/office/word/2010/wordprocessingShape" mc:Ignorable="w14 w15 w16se wp14">
   <w:body>
     <w:p>
       <w:pPr>
@@ -43,7 +43,7 @@
     </w:p>
     <w:tbl>
       <w:tblPr>
-        <w:tblW w:w="0" w:type="auto"/>
+        <w:tblW w:w="14165" w:type="dxa"/>
         <w:tblCellMar>
           <w:left w:w="0" w:type="dxa"/>
           <w:right w:w="0" w:type="dxa"/>
@@ -56,7 +56,7 @@
         <w:gridCol w:w="2361"/>
         <w:gridCol w:w="2672"/>
         <w:gridCol w:w="2763"/>
-        <w:gridCol w:w="3301"/>
+        <w:gridCol w:w="3482"/>
       </w:tblGrid>
       <w:tr>
         <w:trPr>
@@ -244,7 +244,7 @@
         </w:tc>
         <w:tc>
           <w:tcPr>
-            <w:tcW w:w="3301" w:type="dxa"/>
+            <w:tcW w:w="3482" w:type="dxa"/>
             <w:tcBorders>
               <w:top w:val="single" w:sz="8" w:space="0" w:color="FFFFFF"/>
               <w:left w:val="single" w:sz="8" w:space="0" w:color="FFFFFF"/>
@@ -496,7 +496,7 @@
         </w:tc>
         <w:tc>
           <w:tcPr>
-            <w:tcW w:w="3301" w:type="dxa"/>
+            <w:tcW w:w="3482" w:type="dxa"/>
             <w:tcBorders>
               <w:top w:val="single" w:sz="24" w:space="0" w:color="FFFFFF"/>
               <w:left w:val="single" w:sz="8" w:space="0" w:color="FFFFFF"/>
@@ -743,7 +743,7 @@
         </w:tc>
         <w:tc>
           <w:tcPr>
-            <w:tcW w:w="3301" w:type="dxa"/>
+            <w:tcW w:w="3482" w:type="dxa"/>
             <w:tcBorders>
               <w:top w:val="single" w:sz="8" w:space="0" w:color="FFFFFF"/>
               <w:left w:val="single" w:sz="8" w:space="0" w:color="FFFFFF"/>
@@ -968,7 +968,7 @@
         </w:tc>
         <w:tc>
           <w:tcPr>
-            <w:tcW w:w="3301" w:type="dxa"/>
+            <w:tcW w:w="3482" w:type="dxa"/>
             <w:tcBorders>
               <w:top w:val="single" w:sz="8" w:space="0" w:color="FFFFFF"/>
               <w:left w:val="single" w:sz="8" w:space="0" w:color="FFFFFF"/>
@@ -1006,6 +1006,458 @@
                 <w:lang w:val="en-US"/>
               </w:rPr>
               <w:t>False</w:t>
+            </w:r>
+          </w:p>
+        </w:tc>
+      </w:tr>
+      <w:tr>
+        <w:trPr>
+          <w:trHeight w:val="644"/>
+        </w:trPr>
+        <w:tc>
+          <w:tcPr>
+            <w:tcW w:w="960" w:type="dxa"/>
+            <w:tcBorders>
+              <w:top w:val="single" w:sz="8" w:space="0" w:color="FFFFFF"/>
+              <w:left w:val="single" w:sz="8" w:space="0" w:color="FFFFFF"/>
+              <w:bottom w:val="single" w:sz="8" w:space="0" w:color="FFFFFF"/>
+              <w:right w:val="single" w:sz="8" w:space="0" w:color="FFFFFF"/>
+            </w:tcBorders>
+            <w:shd w:val="clear" w:color="auto" w:fill="E7E7E9"/>
+            <w:tcMar>
+              <w:top w:w="72" w:type="dxa"/>
+              <w:left w:w="144" w:type="dxa"/>
+              <w:bottom w:w="72" w:type="dxa"/>
+              <w:right w:w="144" w:type="dxa"/>
+            </w:tcMar>
+          </w:tcPr>
+          <w:p>
+            <w:pPr>
+              <w:rPr>
+                <w:sz w:val="32"/>
+                <w:szCs w:val="32"/>
+              </w:rPr>
+            </w:pPr>
+            <w:r>
+              <w:rPr>
+                <w:sz w:val="32"/>
+                <w:szCs w:val="32"/>
+              </w:rPr>
+              <w:t>TC4</w:t>
+            </w:r>
+          </w:p>
+        </w:tc>
+        <w:tc>
+          <w:tcPr>
+            <w:tcW w:w="1927" w:type="dxa"/>
+            <w:tcBorders>
+              <w:top w:val="single" w:sz="8" w:space="0" w:color="FFFFFF"/>
+              <w:left w:val="single" w:sz="8" w:space="0" w:color="FFFFFF"/>
+              <w:bottom w:val="single" w:sz="8" w:space="0" w:color="FFFFFF"/>
+              <w:right w:val="single" w:sz="8" w:space="0" w:color="FFFFFF"/>
+            </w:tcBorders>
+            <w:shd w:val="clear" w:color="auto" w:fill="E7E7E9"/>
+            <w:tcMar>
+              <w:top w:w="72" w:type="dxa"/>
+              <w:left w:w="144" w:type="dxa"/>
+              <w:bottom w:w="72" w:type="dxa"/>
+              <w:right w:w="144" w:type="dxa"/>
+            </w:tcMar>
+          </w:tcPr>
+          <w:p>
+            <w:pPr>
+              <w:rPr>
+                <w:sz w:val="32"/>
+                <w:szCs w:val="32"/>
+                <w:lang w:val="en-US"/>
+              </w:rPr>
+            </w:pPr>
+            <w:r>
+              <w:rPr>
+                <w:sz w:val="32"/>
+                <w:szCs w:val="32"/>
+                <w:lang w:val="en-US"/>
+              </w:rPr>
+              <w:t>Correct number of sensors</w:t>
+            </w:r>
+          </w:p>
+        </w:tc>
+        <w:tc>
+          <w:tcPr>
+            <w:tcW w:w="2361" w:type="dxa"/>
+            <w:tcBorders>
+              <w:top w:val="single" w:sz="8" w:space="0" w:color="FFFFFF"/>
+              <w:left w:val="single" w:sz="8" w:space="0" w:color="FFFFFF"/>
+              <w:bottom w:val="single" w:sz="8" w:space="0" w:color="FFFFFF"/>
+              <w:right w:val="single" w:sz="8" w:space="0" w:color="FFFFFF"/>
+            </w:tcBorders>
+            <w:shd w:val="clear" w:color="auto" w:fill="E7E7E9"/>
+            <w:tcMar>
+              <w:top w:w="72" w:type="dxa"/>
+              <w:left w:w="144" w:type="dxa"/>
+              <w:bottom w:w="72" w:type="dxa"/>
+              <w:right w:w="144" w:type="dxa"/>
+            </w:tcMar>
+          </w:tcPr>
+          <w:p>
+            <w:pPr>
+              <w:rPr>
+                <w:sz w:val="32"/>
+                <w:szCs w:val="32"/>
+              </w:rPr>
+            </w:pPr>
+            <w:r>
+              <w:rPr>
+                <w:sz w:val="32"/>
+                <w:szCs w:val="32"/>
+              </w:rPr>
+              <w:t>Function read_sensors</w:t>
+            </w:r>
+          </w:p>
+        </w:tc>
+        <w:tc>
+          <w:tcPr>
+            <w:tcW w:w="2672" w:type="dxa"/>
+            <w:tcBorders>
+              <w:top w:val="single" w:sz="8" w:space="0" w:color="FFFFFF"/>
+              <w:left w:val="single" w:sz="8" w:space="0" w:color="FFFFFF"/>
+              <w:bottom w:val="single" w:sz="8" w:space="0" w:color="FFFFFF"/>
+              <w:right w:val="single" w:sz="8" w:space="0" w:color="FFFFFF"/>
+            </w:tcBorders>
+            <w:shd w:val="clear" w:color="auto" w:fill="E7E7E9"/>
+            <w:tcMar>
+              <w:top w:w="72" w:type="dxa"/>
+              <w:left w:w="144" w:type="dxa"/>
+              <w:bottom w:w="72" w:type="dxa"/>
+              <w:right w:w="144" w:type="dxa"/>
+            </w:tcMar>
+          </w:tcPr>
+          <w:p>
+            <w:pPr>
+              <w:rPr>
+                <w:sz w:val="32"/>
+                <w:szCs w:val="32"/>
+                <w:lang w:val="en-US"/>
+              </w:rPr>
+            </w:pPr>
+            <w:r>
+              <w:rPr>
+                <w:sz w:val="32"/>
+                <w:szCs w:val="32"/>
+                <w:lang w:val="en-US"/>
+              </w:rPr>
+              <w:t>None</w:t>
+            </w:r>
+          </w:p>
+        </w:tc>
+        <w:tc>
+          <w:tcPr>
+            <w:tcW w:w="2763" w:type="dxa"/>
+            <w:tcBorders>
+              <w:top w:val="single" w:sz="8" w:space="0" w:color="FFFFFF"/>
+              <w:left w:val="single" w:sz="8" w:space="0" w:color="FFFFFF"/>
+              <w:bottom w:val="single" w:sz="8" w:space="0" w:color="FFFFFF"/>
+              <w:right w:val="single" w:sz="8" w:space="0" w:color="FFFFFF"/>
+            </w:tcBorders>
+            <w:shd w:val="clear" w:color="auto" w:fill="E7E7E9"/>
+            <w:tcMar>
+              <w:top w:w="72" w:type="dxa"/>
+              <w:left w:w="144" w:type="dxa"/>
+              <w:bottom w:w="72" w:type="dxa"/>
+              <w:right w:w="144" w:type="dxa"/>
+            </w:tcMar>
+          </w:tcPr>
+          <w:p>
+            <w:pPr>
+              <w:rPr>
+                <w:sz w:val="32"/>
+                <w:szCs w:val="32"/>
+                <w:lang w:val="en-US"/>
+              </w:rPr>
+            </w:pPr>
+            <w:r>
+              <w:rPr>
+                <w:sz w:val="32"/>
+                <w:szCs w:val="32"/>
+                <w:lang w:val="en-US"/>
+              </w:rPr>
+              <w:t>None</w:t>
+            </w:r>
+          </w:p>
+        </w:tc>
+        <w:tc>
+          <w:tcPr>
+            <w:tcW w:w="3482" w:type="dxa"/>
+            <w:tcBorders>
+              <w:top w:val="single" w:sz="8" w:space="0" w:color="FFFFFF"/>
+              <w:left w:val="single" w:sz="8" w:space="0" w:color="FFFFFF"/>
+              <w:bottom w:val="single" w:sz="8" w:space="0" w:color="FFFFFF"/>
+              <w:right w:val="single" w:sz="8" w:space="0" w:color="FFFFFF"/>
+            </w:tcBorders>
+            <w:shd w:val="clear" w:color="auto" w:fill="E7E7E9"/>
+            <w:tcMar>
+              <w:top w:w="72" w:type="dxa"/>
+              <w:left w:w="144" w:type="dxa"/>
+              <w:bottom w:w="72" w:type="dxa"/>
+              <w:right w:w="144" w:type="dxa"/>
+            </w:tcMar>
+          </w:tcPr>
+          <w:p>
+            <w:pPr>
+              <w:rPr>
+                <w:sz w:val="32"/>
+                <w:szCs w:val="32"/>
+                <w:lang w:val="en-US"/>
+              </w:rPr>
+            </w:pPr>
+            <w:r>
+              <w:rPr>
+                <w:sz w:val="32"/>
+                <w:szCs w:val="32"/>
+                <w:lang w:val="en-US"/>
+              </w:rPr>
+              <w:t>4 list/ 4 sensors reading returned.</w:t>
+            </w:r>
+          </w:p>
+        </w:tc>
+      </w:tr>
+      <w:tr>
+        <w:trPr>
+          <w:trHeight w:val="644"/>
+        </w:trPr>
+        <w:tc>
+          <w:tcPr>
+            <w:tcW w:w="960" w:type="dxa"/>
+            <w:tcBorders>
+              <w:top w:val="single" w:sz="8" w:space="0" w:color="FFFFFF"/>
+              <w:left w:val="single" w:sz="8" w:space="0" w:color="FFFFFF"/>
+              <w:bottom w:val="single" w:sz="8" w:space="0" w:color="FFFFFF"/>
+              <w:right w:val="single" w:sz="8" w:space="0" w:color="FFFFFF"/>
+            </w:tcBorders>
+            <w:shd w:val="clear" w:color="auto" w:fill="E7E7E9"/>
+            <w:tcMar>
+              <w:top w:w="72" w:type="dxa"/>
+              <w:left w:w="144" w:type="dxa"/>
+              <w:bottom w:w="72" w:type="dxa"/>
+              <w:right w:w="144" w:type="dxa"/>
+            </w:tcMar>
+          </w:tcPr>
+          <w:p>
+            <w:pPr>
+              <w:rPr>
+                <w:sz w:val="32"/>
+                <w:szCs w:val="32"/>
+              </w:rPr>
+            </w:pPr>
+            <w:r>
+              <w:rPr>
+                <w:sz w:val="32"/>
+                <w:szCs w:val="32"/>
+              </w:rPr>
+              <w:t>TC5</w:t>
+            </w:r>
+          </w:p>
+        </w:tc>
+        <w:tc>
+          <w:tcPr>
+            <w:tcW w:w="1927" w:type="dxa"/>
+            <w:tcBorders>
+              <w:top w:val="single" w:sz="8" w:space="0" w:color="FFFFFF"/>
+              <w:left w:val="single" w:sz="8" w:space="0" w:color="FFFFFF"/>
+              <w:bottom w:val="single" w:sz="8" w:space="0" w:color="FFFFFF"/>
+              <w:right w:val="single" w:sz="8" w:space="0" w:color="FFFFFF"/>
+            </w:tcBorders>
+            <w:shd w:val="clear" w:color="auto" w:fill="E7E7E9"/>
+            <w:tcMar>
+              <w:top w:w="72" w:type="dxa"/>
+              <w:left w:w="144" w:type="dxa"/>
+              <w:bottom w:w="72" w:type="dxa"/>
+              <w:right w:w="144" w:type="dxa"/>
+            </w:tcMar>
+          </w:tcPr>
+          <w:p>
+            <w:pPr>
+              <w:rPr>
+                <w:sz w:val="32"/>
+                <w:szCs w:val="32"/>
+                <w:lang w:val="en-US"/>
+              </w:rPr>
+            </w:pPr>
+            <w:r>
+              <w:rPr>
+                <w:sz w:val="32"/>
+                <w:szCs w:val="32"/>
+                <w:lang w:val="en-US"/>
+              </w:rPr>
+              <w:t>Inc</w:t>
+            </w:r>
+            <w:r>
+              <w:rPr>
+                <w:sz w:val="32"/>
+                <w:szCs w:val="32"/>
+                <w:lang w:val="en-US"/>
+              </w:rPr>
+              <w:t xml:space="preserve">orrect number of result is </w:t>
+            </w:r>
+            <w:r>
+              <w:rPr>
+                <w:sz w:val="32"/>
+                <w:szCs w:val="32"/>
+                <w:lang w:val="en-US"/>
+              </w:rPr>
+              <w:lastRenderedPageBreak/>
+              <w:t>returned for each sensor</w:t>
+            </w:r>
+          </w:p>
+        </w:tc>
+        <w:tc>
+          <w:tcPr>
+            <w:tcW w:w="2361" w:type="dxa"/>
+            <w:tcBorders>
+              <w:top w:val="single" w:sz="8" w:space="0" w:color="FFFFFF"/>
+              <w:left w:val="single" w:sz="8" w:space="0" w:color="FFFFFF"/>
+              <w:bottom w:val="single" w:sz="8" w:space="0" w:color="FFFFFF"/>
+              <w:right w:val="single" w:sz="8" w:space="0" w:color="FFFFFF"/>
+            </w:tcBorders>
+            <w:shd w:val="clear" w:color="auto" w:fill="E7E7E9"/>
+            <w:tcMar>
+              <w:top w:w="72" w:type="dxa"/>
+              <w:left w:w="144" w:type="dxa"/>
+              <w:bottom w:w="72" w:type="dxa"/>
+              <w:right w:w="144" w:type="dxa"/>
+            </w:tcMar>
+          </w:tcPr>
+          <w:p>
+            <w:pPr>
+              <w:rPr>
+                <w:sz w:val="32"/>
+                <w:szCs w:val="32"/>
+                <w:lang w:val="en-US"/>
+              </w:rPr>
+            </w:pPr>
+            <w:r>
+              <w:rPr>
+                <w:sz w:val="32"/>
+                <w:szCs w:val="32"/>
+                <w:lang w:val="en-US"/>
+              </w:rPr>
+              <w:lastRenderedPageBreak/>
+              <w:t>Function read_sensors</w:t>
+            </w:r>
+          </w:p>
+        </w:tc>
+        <w:tc>
+          <w:tcPr>
+            <w:tcW w:w="2672" w:type="dxa"/>
+            <w:tcBorders>
+              <w:top w:val="single" w:sz="8" w:space="0" w:color="FFFFFF"/>
+              <w:left w:val="single" w:sz="8" w:space="0" w:color="FFFFFF"/>
+              <w:bottom w:val="single" w:sz="8" w:space="0" w:color="FFFFFF"/>
+              <w:right w:val="single" w:sz="8" w:space="0" w:color="FFFFFF"/>
+            </w:tcBorders>
+            <w:shd w:val="clear" w:color="auto" w:fill="E7E7E9"/>
+            <w:tcMar>
+              <w:top w:w="72" w:type="dxa"/>
+              <w:left w:w="144" w:type="dxa"/>
+              <w:bottom w:w="72" w:type="dxa"/>
+              <w:right w:w="144" w:type="dxa"/>
+            </w:tcMar>
+          </w:tcPr>
+          <w:p>
+            <w:pPr>
+              <w:rPr>
+                <w:sz w:val="32"/>
+                <w:szCs w:val="32"/>
+                <w:lang w:val="en-US"/>
+              </w:rPr>
+            </w:pPr>
+            <w:r>
+              <w:rPr>
+                <w:sz w:val="32"/>
+                <w:szCs w:val="32"/>
+                <w:lang w:val="en-US"/>
+              </w:rPr>
+              <w:t>None</w:t>
+            </w:r>
+          </w:p>
+        </w:tc>
+        <w:tc>
+          <w:tcPr>
+            <w:tcW w:w="2763" w:type="dxa"/>
+            <w:tcBorders>
+              <w:top w:val="single" w:sz="8" w:space="0" w:color="FFFFFF"/>
+              <w:left w:val="single" w:sz="8" w:space="0" w:color="FFFFFF"/>
+              <w:bottom w:val="single" w:sz="8" w:space="0" w:color="FFFFFF"/>
+              <w:right w:val="single" w:sz="8" w:space="0" w:color="FFFFFF"/>
+            </w:tcBorders>
+            <w:shd w:val="clear" w:color="auto" w:fill="E7E7E9"/>
+            <w:tcMar>
+              <w:top w:w="72" w:type="dxa"/>
+              <w:left w:w="144" w:type="dxa"/>
+              <w:bottom w:w="72" w:type="dxa"/>
+              <w:right w:w="144" w:type="dxa"/>
+            </w:tcMar>
+          </w:tcPr>
+          <w:p>
+            <w:pPr>
+              <w:rPr>
+                <w:sz w:val="32"/>
+                <w:szCs w:val="32"/>
+                <w:lang w:val="en-US"/>
+              </w:rPr>
+            </w:pPr>
+            <w:r>
+              <w:rPr>
+                <w:sz w:val="32"/>
+                <w:szCs w:val="32"/>
+                <w:lang w:val="en-US"/>
+              </w:rPr>
+              <w:t>None</w:t>
+            </w:r>
+          </w:p>
+        </w:tc>
+        <w:tc>
+          <w:tcPr>
+            <w:tcW w:w="3482" w:type="dxa"/>
+            <w:tcBorders>
+              <w:top w:val="single" w:sz="8" w:space="0" w:color="FFFFFF"/>
+              <w:left w:val="single" w:sz="8" w:space="0" w:color="FFFFFF"/>
+              <w:bottom w:val="single" w:sz="8" w:space="0" w:color="FFFFFF"/>
+              <w:right w:val="single" w:sz="8" w:space="0" w:color="FFFFFF"/>
+            </w:tcBorders>
+            <w:shd w:val="clear" w:color="auto" w:fill="E7E7E9"/>
+            <w:tcMar>
+              <w:top w:w="72" w:type="dxa"/>
+              <w:left w:w="144" w:type="dxa"/>
+              <w:bottom w:w="72" w:type="dxa"/>
+              <w:right w:w="144" w:type="dxa"/>
+            </w:tcMar>
+          </w:tcPr>
+          <w:p>
+            <w:pPr>
+              <w:rPr>
+                <w:sz w:val="32"/>
+                <w:szCs w:val="32"/>
+                <w:lang w:val="en-US"/>
+              </w:rPr>
+            </w:pPr>
+            <w:r>
+              <w:rPr>
+                <w:sz w:val="32"/>
+                <w:szCs w:val="32"/>
+                <w:lang w:val="en-US"/>
+              </w:rPr>
+              <w:t xml:space="preserve">Not </w:t>
+            </w:r>
+            <w:bookmarkStart w:id="0" w:name="_GoBack"/>
+            <w:bookmarkEnd w:id="0"/>
+            <w:r>
+              <w:rPr>
+                <w:sz w:val="32"/>
+                <w:szCs w:val="32"/>
+                <w:lang w:val="en-US"/>
+              </w:rPr>
+              <w:t>5 results are returned for each sensors</w:t>
             </w:r>
           </w:p>
         </w:tc>
@@ -1029,7 +1481,7 @@
 </file>
 
 <file path=word/styles.xml><?xml version="1.0" encoding="utf-8"?>
-<w:styles xmlns:mc="http://schemas.openxmlformats.org/markup-compatibility/2006" xmlns:r="http://schemas.openxmlformats.org/officeDocument/2006/relationships" xmlns:w="http://schemas.openxmlformats.org/wordprocessingml/2006/main" xmlns:w14="http://schemas.microsoft.com/office/word/2010/wordml" xmlns:w15="http://schemas.microsoft.com/office/word/2012/wordml" xmlns:w16cex="http://schemas.microsoft.com/office/word/2018/wordml/cex" xmlns:w16cid="http://schemas.microsoft.com/office/word/2016/wordml/cid" xmlns:w16="http://schemas.microsoft.com/office/word/2018/wordml" xmlns:w16sdtdh="http://schemas.microsoft.com/office/word/2020/wordml/sdtdatahash" xmlns:w16se="http://schemas.microsoft.com/office/word/2015/wordml/symex" mc:Ignorable="w14 w15 w16se w16cid w16 w16cex w16sdtdh">
+<w:styles xmlns:mc="http://schemas.openxmlformats.org/markup-compatibility/2006" xmlns:r="http://schemas.openxmlformats.org/officeDocument/2006/relationships" xmlns:w="http://schemas.openxmlformats.org/wordprocessingml/2006/main" xmlns:w14="http://schemas.microsoft.com/office/word/2010/wordml" xmlns:w15="http://schemas.microsoft.com/office/word/2012/wordml" xmlns:w16se="http://schemas.microsoft.com/office/word/2015/wordml/symex" mc:Ignorable="w14 w15 w16se">
   <w:docDefaults>
     <w:rPrDefault>
       <w:rPr>
@@ -1045,7 +1497,7 @@
       </w:pPr>
     </w:pPrDefault>
   </w:docDefaults>
-  <w:latentStyles w:defLockedState="0" w:defUIPriority="99" w:defSemiHidden="0" w:defUnhideWhenUsed="0" w:defQFormat="0" w:count="376">
+  <w:latentStyles w:defLockedState="0" w:defUIPriority="99" w:defSemiHidden="0" w:defUnhideWhenUsed="0" w:defQFormat="0" w:count="371">
     <w:lsdException w:name="Normal" w:uiPriority="0" w:qFormat="1"/>
     <w:lsdException w:name="heading 1" w:uiPriority="9" w:qFormat="1"/>
     <w:lsdException w:name="heading 2" w:semiHidden="1" w:uiPriority="9" w:unhideWhenUsed="1" w:qFormat="1"/>
@@ -1417,11 +1869,6 @@
     <w:lsdException w:name="List Table 5 Dark Accent 6" w:uiPriority="50"/>
     <w:lsdException w:name="List Table 6 Colorful Accent 6" w:uiPriority="51"/>
     <w:lsdException w:name="List Table 7 Colorful Accent 6" w:uiPriority="52"/>
-    <w:lsdException w:name="Mention" w:semiHidden="1" w:unhideWhenUsed="1"/>
-    <w:lsdException w:name="Smart Hyperlink" w:semiHidden="1" w:unhideWhenUsed="1"/>
-    <w:lsdException w:name="Hashtag" w:semiHidden="1" w:unhideWhenUsed="1"/>
-    <w:lsdException w:name="Unresolved Mention" w:semiHidden="1" w:unhideWhenUsed="1"/>
-    <w:lsdException w:name="Smart Link" w:semiHidden="1" w:unhideWhenUsed="1"/>
   </w:latentStyles>
   <w:style w:type="paragraph" w:default="1" w:styleId="Normal">
     <w:name w:val="Normal"/>

</xml_diff>

<commit_message>
draft for case 2&3
</commit_message>
<xml_diff>
--- a/testplans/Unit test plan_new.docx
+++ b/testplans/Unit test plan_new.docx
@@ -1,6 +1,6 @@
 
 <file path=word/document.xml><?xml version="1.0" encoding="utf-8"?>
-<w:document xmlns:wpc="http://schemas.microsoft.com/office/word/2010/wordprocessingCanvas" xmlns:cx="http://schemas.microsoft.com/office/drawing/2014/chartex" xmlns:cx1="http://schemas.microsoft.com/office/drawing/2015/9/8/chartex" xmlns:mc="http://schemas.openxmlformats.org/markup-compatibility/2006" xmlns:o="urn:schemas-microsoft-com:office:office" xmlns:r="http://schemas.openxmlformats.org/officeDocument/2006/relationships" xmlns:m="http://schemas.openxmlformats.org/officeDocument/2006/math" xmlns:v="urn:schemas-microsoft-com:vml" xmlns:wp14="http://schemas.microsoft.com/office/word/2010/wordprocessingDrawing" xmlns:wp="http://schemas.openxmlformats.org/drawingml/2006/wordprocessingDrawing" xmlns:w10="urn:schemas-microsoft-com:office:word" xmlns:w="http://schemas.openxmlformats.org/wordprocessingml/2006/main" xmlns:w14="http://schemas.microsoft.com/office/word/2010/wordml" xmlns:w15="http://schemas.microsoft.com/office/word/2012/wordml" xmlns:w16se="http://schemas.microsoft.com/office/word/2015/wordml/symex" xmlns:wpg="http://schemas.microsoft.com/office/word/2010/wordprocessingGroup" xmlns:wpi="http://schemas.microsoft.com/office/word/2010/wordprocessingInk" xmlns:wne="http://schemas.microsoft.com/office/word/2006/wordml" xmlns:wps="http://schemas.microsoft.com/office/word/2010/wordprocessingShape" mc:Ignorable="w14 w15 w16se wp14">
+<w:document xmlns:wpc="http://schemas.microsoft.com/office/word/2010/wordprocessingCanvas" xmlns:cx="http://schemas.microsoft.com/office/drawing/2014/chartex" xmlns:cx1="http://schemas.microsoft.com/office/drawing/2015/9/8/chartex" xmlns:cx2="http://schemas.microsoft.com/office/drawing/2015/10/21/chartex" xmlns:cx3="http://schemas.microsoft.com/office/drawing/2016/5/9/chartex" xmlns:cx4="http://schemas.microsoft.com/office/drawing/2016/5/10/chartex" xmlns:cx5="http://schemas.microsoft.com/office/drawing/2016/5/11/chartex" xmlns:cx6="http://schemas.microsoft.com/office/drawing/2016/5/12/chartex" xmlns:cx7="http://schemas.microsoft.com/office/drawing/2016/5/13/chartex" xmlns:cx8="http://schemas.microsoft.com/office/drawing/2016/5/14/chartex" xmlns:mc="http://schemas.openxmlformats.org/markup-compatibility/2006" xmlns:aink="http://schemas.microsoft.com/office/drawing/2016/ink" xmlns:am3d="http://schemas.microsoft.com/office/drawing/2017/model3d" xmlns:o="urn:schemas-microsoft-com:office:office" xmlns:oel="http://schemas.microsoft.com/office/2019/extlst" xmlns:r="http://schemas.openxmlformats.org/officeDocument/2006/relationships" xmlns:m="http://schemas.openxmlformats.org/officeDocument/2006/math" xmlns:v="urn:schemas-microsoft-com:vml" xmlns:wp14="http://schemas.microsoft.com/office/word/2010/wordprocessingDrawing" xmlns:wp="http://schemas.openxmlformats.org/drawingml/2006/wordprocessingDrawing" xmlns:w10="urn:schemas-microsoft-com:office:word" xmlns:w="http://schemas.openxmlformats.org/wordprocessingml/2006/main" xmlns:w14="http://schemas.microsoft.com/office/word/2010/wordml" xmlns:w15="http://schemas.microsoft.com/office/word/2012/wordml" xmlns:w16cex="http://schemas.microsoft.com/office/word/2018/wordml/cex" xmlns:w16cid="http://schemas.microsoft.com/office/word/2016/wordml/cid" xmlns:w16="http://schemas.microsoft.com/office/word/2018/wordml" xmlns:w16sdtdh="http://schemas.microsoft.com/office/word/2020/wordml/sdtdatahash" xmlns:w16se="http://schemas.microsoft.com/office/word/2015/wordml/symex" xmlns:wpg="http://schemas.microsoft.com/office/word/2010/wordprocessingGroup" xmlns:wpi="http://schemas.microsoft.com/office/word/2010/wordprocessingInk" xmlns:wne="http://schemas.microsoft.com/office/word/2006/wordml" xmlns:wps="http://schemas.microsoft.com/office/word/2010/wordprocessingShape" mc:Ignorable="w14 w15 w16se w16cid w16 w16cex w16sdtdh wp14">
   <w:body>
     <w:p>
       <w:pPr>
@@ -51,12 +51,12 @@
         <w:tblLook w:val="0420" w:firstRow="1" w:lastRow="0" w:firstColumn="0" w:lastColumn="0" w:noHBand="0" w:noVBand="1"/>
       </w:tblPr>
       <w:tblGrid>
-        <w:gridCol w:w="960"/>
-        <w:gridCol w:w="1927"/>
-        <w:gridCol w:w="2361"/>
-        <w:gridCol w:w="2672"/>
-        <w:gridCol w:w="2763"/>
-        <w:gridCol w:w="3482"/>
+        <w:gridCol w:w="1020"/>
+        <w:gridCol w:w="1924"/>
+        <w:gridCol w:w="2355"/>
+        <w:gridCol w:w="2665"/>
+        <w:gridCol w:w="2736"/>
+        <w:gridCol w:w="3465"/>
       </w:tblGrid>
       <w:tr>
         <w:trPr>
@@ -1069,16 +1069,14 @@
               <w:rPr>
                 <w:sz w:val="32"/>
                 <w:szCs w:val="32"/>
-                <w:lang w:val="en-US"/>
-              </w:rPr>
-            </w:pPr>
-            <w:r>
-              <w:rPr>
-                <w:sz w:val="32"/>
-                <w:szCs w:val="32"/>
-                <w:lang w:val="en-US"/>
-              </w:rPr>
-              <w:t>Correct number of sensors</w:t>
+              </w:rPr>
+            </w:pPr>
+            <w:r>
+              <w:rPr>
+                <w:sz w:val="32"/>
+                <w:szCs w:val="32"/>
+              </w:rPr>
+              <w:t>Correct limits</w:t>
             </w:r>
           </w:p>
         </w:tc>
@@ -1111,7 +1109,7 @@
                 <w:sz w:val="32"/>
                 <w:szCs w:val="32"/>
               </w:rPr>
-              <w:t>Function read_sensors</w:t>
+              <w:t>Function check_limits</w:t>
             </w:r>
           </w:p>
         </w:tc>
@@ -1181,7 +1179,23 @@
                 <w:szCs w:val="32"/>
                 <w:lang w:val="en-US"/>
               </w:rPr>
-              <w:t>None</w:t>
+              <w:t>limits == [</w:t>
+            </w:r>
+            <w:r>
+              <w:rPr>
+                <w:sz w:val="32"/>
+                <w:szCs w:val="32"/>
+                <w:lang w:val="en-US"/>
+              </w:rPr>
+              <w:t>9,20</w:t>
+            </w:r>
+            <w:r>
+              <w:rPr>
+                <w:sz w:val="32"/>
+                <w:szCs w:val="32"/>
+                <w:lang w:val="en-US"/>
+              </w:rPr>
+              <w:t>]</w:t>
             </w:r>
           </w:p>
         </w:tc>
@@ -1216,7 +1230,15 @@
                 <w:szCs w:val="32"/>
                 <w:lang w:val="en-US"/>
               </w:rPr>
-              <w:t>4 list/ 4 sensors reading returned.</w:t>
+              <w:t xml:space="preserve">Function returns </w:t>
+            </w:r>
+            <w:r>
+              <w:rPr>
+                <w:sz w:val="32"/>
+                <w:szCs w:val="32"/>
+                <w:lang w:val="en-US"/>
+              </w:rPr>
+              <w:t>True</w:t>
             </w:r>
           </w:p>
         </w:tc>
@@ -1280,33 +1302,226 @@
               <w:rPr>
                 <w:sz w:val="32"/>
                 <w:szCs w:val="32"/>
-                <w:lang w:val="en-US"/>
-              </w:rPr>
-            </w:pPr>
-            <w:r>
-              <w:rPr>
-                <w:sz w:val="32"/>
-                <w:szCs w:val="32"/>
-                <w:lang w:val="en-US"/>
-              </w:rPr>
-              <w:t>Inc</w:t>
-            </w:r>
-            <w:r>
-              <w:rPr>
-                <w:sz w:val="32"/>
-                <w:szCs w:val="32"/>
-                <w:lang w:val="en-US"/>
-              </w:rPr>
-              <w:t xml:space="preserve">orrect number of result is </w:t>
-            </w:r>
-            <w:r>
-              <w:rPr>
-                <w:sz w:val="32"/>
-                <w:szCs w:val="32"/>
-                <w:lang w:val="en-US"/>
+              </w:rPr>
+            </w:pPr>
+            <w:r>
+              <w:rPr>
+                <w:sz w:val="32"/>
+                <w:szCs w:val="32"/>
+              </w:rPr>
+              <w:t>Sensors are read</w:t>
+            </w:r>
+          </w:p>
+        </w:tc>
+        <w:tc>
+          <w:tcPr>
+            <w:tcW w:w="2361" w:type="dxa"/>
+            <w:tcBorders>
+              <w:top w:val="single" w:sz="8" w:space="0" w:color="FFFFFF"/>
+              <w:left w:val="single" w:sz="8" w:space="0" w:color="FFFFFF"/>
+              <w:bottom w:val="single" w:sz="8" w:space="0" w:color="FFFFFF"/>
+              <w:right w:val="single" w:sz="8" w:space="0" w:color="FFFFFF"/>
+            </w:tcBorders>
+            <w:shd w:val="clear" w:color="auto" w:fill="E7E7E9"/>
+            <w:tcMar>
+              <w:top w:w="72" w:type="dxa"/>
+              <w:left w:w="144" w:type="dxa"/>
+              <w:bottom w:w="72" w:type="dxa"/>
+              <w:right w:w="144" w:type="dxa"/>
+            </w:tcMar>
+          </w:tcPr>
+          <w:p>
+            <w:pPr>
+              <w:rPr>
+                <w:sz w:val="32"/>
+                <w:szCs w:val="32"/>
+              </w:rPr>
+            </w:pPr>
+            <w:r>
+              <w:rPr>
+                <w:sz w:val="32"/>
+                <w:szCs w:val="32"/>
+              </w:rPr>
+              <w:t>Function read_sensors</w:t>
+            </w:r>
+          </w:p>
+        </w:tc>
+        <w:tc>
+          <w:tcPr>
+            <w:tcW w:w="2672" w:type="dxa"/>
+            <w:tcBorders>
+              <w:top w:val="single" w:sz="8" w:space="0" w:color="FFFFFF"/>
+              <w:left w:val="single" w:sz="8" w:space="0" w:color="FFFFFF"/>
+              <w:bottom w:val="single" w:sz="8" w:space="0" w:color="FFFFFF"/>
+              <w:right w:val="single" w:sz="8" w:space="0" w:color="FFFFFF"/>
+            </w:tcBorders>
+            <w:shd w:val="clear" w:color="auto" w:fill="E7E7E9"/>
+            <w:tcMar>
+              <w:top w:w="72" w:type="dxa"/>
+              <w:left w:w="144" w:type="dxa"/>
+              <w:bottom w:w="72" w:type="dxa"/>
+              <w:right w:w="144" w:type="dxa"/>
+            </w:tcMar>
+          </w:tcPr>
+          <w:p>
+            <w:pPr>
+              <w:rPr>
+                <w:sz w:val="32"/>
+                <w:szCs w:val="32"/>
+                <w:lang w:val="en-US"/>
+              </w:rPr>
+            </w:pPr>
+            <w:r>
+              <w:rPr>
+                <w:sz w:val="32"/>
+                <w:szCs w:val="32"/>
+                <w:lang w:val="en-US"/>
+              </w:rPr>
+              <w:t>None</w:t>
+            </w:r>
+          </w:p>
+        </w:tc>
+        <w:tc>
+          <w:tcPr>
+            <w:tcW w:w="2763" w:type="dxa"/>
+            <w:tcBorders>
+              <w:top w:val="single" w:sz="8" w:space="0" w:color="FFFFFF"/>
+              <w:left w:val="single" w:sz="8" w:space="0" w:color="FFFFFF"/>
+              <w:bottom w:val="single" w:sz="8" w:space="0" w:color="FFFFFF"/>
+              <w:right w:val="single" w:sz="8" w:space="0" w:color="FFFFFF"/>
+            </w:tcBorders>
+            <w:shd w:val="clear" w:color="auto" w:fill="E7E7E9"/>
+            <w:tcMar>
+              <w:top w:w="72" w:type="dxa"/>
+              <w:left w:w="144" w:type="dxa"/>
+              <w:bottom w:w="72" w:type="dxa"/>
+              <w:right w:w="144" w:type="dxa"/>
+            </w:tcMar>
+          </w:tcPr>
+          <w:p>
+            <w:pPr>
+              <w:rPr>
+                <w:sz w:val="32"/>
+                <w:szCs w:val="32"/>
+                <w:lang w:val="en-US"/>
+              </w:rPr>
+            </w:pPr>
+            <w:r>
+              <w:rPr>
+                <w:sz w:val="32"/>
+                <w:szCs w:val="32"/>
+                <w:lang w:val="en-US"/>
+              </w:rPr>
+              <w:t>None</w:t>
+            </w:r>
+          </w:p>
+        </w:tc>
+        <w:tc>
+          <w:tcPr>
+            <w:tcW w:w="3482" w:type="dxa"/>
+            <w:tcBorders>
+              <w:top w:val="single" w:sz="8" w:space="0" w:color="FFFFFF"/>
+              <w:left w:val="single" w:sz="8" w:space="0" w:color="FFFFFF"/>
+              <w:bottom w:val="single" w:sz="8" w:space="0" w:color="FFFFFF"/>
+              <w:right w:val="single" w:sz="8" w:space="0" w:color="FFFFFF"/>
+            </w:tcBorders>
+            <w:shd w:val="clear" w:color="auto" w:fill="E7E7E9"/>
+            <w:tcMar>
+              <w:top w:w="72" w:type="dxa"/>
+              <w:left w:w="144" w:type="dxa"/>
+              <w:bottom w:w="72" w:type="dxa"/>
+              <w:right w:w="144" w:type="dxa"/>
+            </w:tcMar>
+          </w:tcPr>
+          <w:p>
+            <w:pPr>
+              <w:rPr>
+                <w:sz w:val="32"/>
+                <w:szCs w:val="32"/>
+                <w:lang w:val="en-US"/>
+              </w:rPr>
+            </w:pPr>
+            <w:r>
+              <w:rPr>
+                <w:sz w:val="32"/>
+                <w:szCs w:val="32"/>
+                <w:lang w:val="en-US"/>
+              </w:rPr>
+              <w:t>Results are returned</w:t>
+            </w:r>
+          </w:p>
+        </w:tc>
+      </w:tr>
+      <w:tr>
+        <w:trPr>
+          <w:trHeight w:val="644"/>
+        </w:trPr>
+        <w:tc>
+          <w:tcPr>
+            <w:tcW w:w="960" w:type="dxa"/>
+            <w:tcBorders>
+              <w:top w:val="single" w:sz="8" w:space="0" w:color="FFFFFF"/>
+              <w:left w:val="single" w:sz="8" w:space="0" w:color="FFFFFF"/>
+              <w:bottom w:val="single" w:sz="8" w:space="0" w:color="FFFFFF"/>
+              <w:right w:val="single" w:sz="8" w:space="0" w:color="FFFFFF"/>
+            </w:tcBorders>
+            <w:shd w:val="clear" w:color="auto" w:fill="E7E7E9"/>
+            <w:tcMar>
+              <w:top w:w="72" w:type="dxa"/>
+              <w:left w:w="144" w:type="dxa"/>
+              <w:bottom w:w="72" w:type="dxa"/>
+              <w:right w:w="144" w:type="dxa"/>
+            </w:tcMar>
+          </w:tcPr>
+          <w:p>
+            <w:pPr>
+              <w:rPr>
+                <w:sz w:val="32"/>
+                <w:szCs w:val="32"/>
+              </w:rPr>
+            </w:pPr>
+            <w:r>
+              <w:rPr>
+                <w:sz w:val="32"/>
+                <w:szCs w:val="32"/>
               </w:rPr>
               <w:lastRenderedPageBreak/>
-              <w:t>returned for each sensor</w:t>
+              <w:t>TC6</w:t>
+            </w:r>
+          </w:p>
+        </w:tc>
+        <w:tc>
+          <w:tcPr>
+            <w:tcW w:w="1927" w:type="dxa"/>
+            <w:tcBorders>
+              <w:top w:val="single" w:sz="8" w:space="0" w:color="FFFFFF"/>
+              <w:left w:val="single" w:sz="8" w:space="0" w:color="FFFFFF"/>
+              <w:bottom w:val="single" w:sz="8" w:space="0" w:color="FFFFFF"/>
+              <w:right w:val="single" w:sz="8" w:space="0" w:color="FFFFFF"/>
+            </w:tcBorders>
+            <w:shd w:val="clear" w:color="auto" w:fill="E7E7E9"/>
+            <w:tcMar>
+              <w:top w:w="72" w:type="dxa"/>
+              <w:left w:w="144" w:type="dxa"/>
+              <w:bottom w:w="72" w:type="dxa"/>
+              <w:right w:w="144" w:type="dxa"/>
+            </w:tcMar>
+          </w:tcPr>
+          <w:p>
+            <w:pPr>
+              <w:rPr>
+                <w:sz w:val="32"/>
+                <w:szCs w:val="32"/>
+                <w:lang w:val="en-US"/>
+              </w:rPr>
+            </w:pPr>
+            <w:r>
+              <w:rPr>
+                <w:sz w:val="32"/>
+                <w:szCs w:val="32"/>
+                <w:lang w:val="en-US"/>
+              </w:rPr>
+              <w:t>Correct number of sensors</w:t>
             </w:r>
           </w:p>
         </w:tc>
@@ -1332,16 +1547,13 @@
               <w:rPr>
                 <w:sz w:val="32"/>
                 <w:szCs w:val="32"/>
-                <w:lang w:val="en-US"/>
-              </w:rPr>
-            </w:pPr>
-            <w:r>
-              <w:rPr>
-                <w:sz w:val="32"/>
-                <w:szCs w:val="32"/>
-                <w:lang w:val="en-US"/>
-              </w:rPr>
-              <w:lastRenderedPageBreak/>
+              </w:rPr>
+            </w:pPr>
+            <w:r>
+              <w:rPr>
+                <w:sz w:val="32"/>
+                <w:szCs w:val="32"/>
+              </w:rPr>
               <w:t>Function read_sensors</w:t>
             </w:r>
           </w:p>
@@ -1447,17 +1659,449 @@
                 <w:szCs w:val="32"/>
                 <w:lang w:val="en-US"/>
               </w:rPr>
-              <w:t xml:space="preserve">Not </w:t>
-            </w:r>
-            <w:bookmarkStart w:id="0" w:name="_GoBack"/>
-            <w:bookmarkEnd w:id="0"/>
-            <w:r>
-              <w:rPr>
-                <w:sz w:val="32"/>
-                <w:szCs w:val="32"/>
-                <w:lang w:val="en-US"/>
-              </w:rPr>
-              <w:t>5 results are returned for each sensors</w:t>
+              <w:t>4 list/ 4 sensors reading returned.</w:t>
+            </w:r>
+          </w:p>
+        </w:tc>
+      </w:tr>
+      <w:tr>
+        <w:trPr>
+          <w:trHeight w:val="644"/>
+        </w:trPr>
+        <w:tc>
+          <w:tcPr>
+            <w:tcW w:w="960" w:type="dxa"/>
+            <w:tcBorders>
+              <w:top w:val="single" w:sz="8" w:space="0" w:color="FFFFFF"/>
+              <w:left w:val="single" w:sz="8" w:space="0" w:color="FFFFFF"/>
+              <w:bottom w:val="single" w:sz="8" w:space="0" w:color="FFFFFF"/>
+              <w:right w:val="single" w:sz="8" w:space="0" w:color="FFFFFF"/>
+            </w:tcBorders>
+            <w:shd w:val="clear" w:color="auto" w:fill="E7E7E9"/>
+            <w:tcMar>
+              <w:top w:w="72" w:type="dxa"/>
+              <w:left w:w="144" w:type="dxa"/>
+              <w:bottom w:w="72" w:type="dxa"/>
+              <w:right w:w="144" w:type="dxa"/>
+            </w:tcMar>
+          </w:tcPr>
+          <w:p>
+            <w:pPr>
+              <w:rPr>
+                <w:sz w:val="32"/>
+                <w:szCs w:val="32"/>
+              </w:rPr>
+            </w:pPr>
+            <w:r>
+              <w:rPr>
+                <w:sz w:val="32"/>
+                <w:szCs w:val="32"/>
+              </w:rPr>
+              <w:t>TC7.1</w:t>
+            </w:r>
+          </w:p>
+        </w:tc>
+        <w:tc>
+          <w:tcPr>
+            <w:tcW w:w="1927" w:type="dxa"/>
+            <w:tcBorders>
+              <w:top w:val="single" w:sz="8" w:space="0" w:color="FFFFFF"/>
+              <w:left w:val="single" w:sz="8" w:space="0" w:color="FFFFFF"/>
+              <w:bottom w:val="single" w:sz="8" w:space="0" w:color="FFFFFF"/>
+              <w:right w:val="single" w:sz="8" w:space="0" w:color="FFFFFF"/>
+            </w:tcBorders>
+            <w:shd w:val="clear" w:color="auto" w:fill="E7E7E9"/>
+            <w:tcMar>
+              <w:top w:w="72" w:type="dxa"/>
+              <w:left w:w="144" w:type="dxa"/>
+              <w:bottom w:w="72" w:type="dxa"/>
+              <w:right w:w="144" w:type="dxa"/>
+            </w:tcMar>
+          </w:tcPr>
+          <w:p>
+            <w:pPr>
+              <w:rPr>
+                <w:sz w:val="32"/>
+                <w:szCs w:val="32"/>
+                <w:lang w:val="en-US"/>
+              </w:rPr>
+            </w:pPr>
+            <w:r>
+              <w:rPr>
+                <w:sz w:val="32"/>
+                <w:szCs w:val="32"/>
+                <w:lang w:val="en-US"/>
+              </w:rPr>
+              <w:t>Incorrect number of results is returned for each sensor</w:t>
+            </w:r>
+          </w:p>
+        </w:tc>
+        <w:tc>
+          <w:tcPr>
+            <w:tcW w:w="2361" w:type="dxa"/>
+            <w:tcBorders>
+              <w:top w:val="single" w:sz="8" w:space="0" w:color="FFFFFF"/>
+              <w:left w:val="single" w:sz="8" w:space="0" w:color="FFFFFF"/>
+              <w:bottom w:val="single" w:sz="8" w:space="0" w:color="FFFFFF"/>
+              <w:right w:val="single" w:sz="8" w:space="0" w:color="FFFFFF"/>
+            </w:tcBorders>
+            <w:shd w:val="clear" w:color="auto" w:fill="E7E7E9"/>
+            <w:tcMar>
+              <w:top w:w="72" w:type="dxa"/>
+              <w:left w:w="144" w:type="dxa"/>
+              <w:bottom w:w="72" w:type="dxa"/>
+              <w:right w:w="144" w:type="dxa"/>
+            </w:tcMar>
+          </w:tcPr>
+          <w:p>
+            <w:pPr>
+              <w:rPr>
+                <w:sz w:val="32"/>
+                <w:szCs w:val="32"/>
+                <w:lang w:val="en-US"/>
+              </w:rPr>
+            </w:pPr>
+            <w:r>
+              <w:rPr>
+                <w:sz w:val="32"/>
+                <w:szCs w:val="32"/>
+                <w:lang w:val="en-US"/>
+              </w:rPr>
+              <w:t>Function read_sensors</w:t>
+            </w:r>
+          </w:p>
+        </w:tc>
+        <w:tc>
+          <w:tcPr>
+            <w:tcW w:w="2672" w:type="dxa"/>
+            <w:tcBorders>
+              <w:top w:val="single" w:sz="8" w:space="0" w:color="FFFFFF"/>
+              <w:left w:val="single" w:sz="8" w:space="0" w:color="FFFFFF"/>
+              <w:bottom w:val="single" w:sz="8" w:space="0" w:color="FFFFFF"/>
+              <w:right w:val="single" w:sz="8" w:space="0" w:color="FFFFFF"/>
+            </w:tcBorders>
+            <w:shd w:val="clear" w:color="auto" w:fill="E7E7E9"/>
+            <w:tcMar>
+              <w:top w:w="72" w:type="dxa"/>
+              <w:left w:w="144" w:type="dxa"/>
+              <w:bottom w:w="72" w:type="dxa"/>
+              <w:right w:w="144" w:type="dxa"/>
+            </w:tcMar>
+          </w:tcPr>
+          <w:p>
+            <w:pPr>
+              <w:rPr>
+                <w:sz w:val="32"/>
+                <w:szCs w:val="32"/>
+                <w:lang w:val="en-US"/>
+              </w:rPr>
+            </w:pPr>
+            <w:r>
+              <w:rPr>
+                <w:sz w:val="32"/>
+                <w:szCs w:val="32"/>
+                <w:lang w:val="en-US"/>
+              </w:rPr>
+              <w:t>None</w:t>
+            </w:r>
+          </w:p>
+        </w:tc>
+        <w:tc>
+          <w:tcPr>
+            <w:tcW w:w="2763" w:type="dxa"/>
+            <w:tcBorders>
+              <w:top w:val="single" w:sz="8" w:space="0" w:color="FFFFFF"/>
+              <w:left w:val="single" w:sz="8" w:space="0" w:color="FFFFFF"/>
+              <w:bottom w:val="single" w:sz="8" w:space="0" w:color="FFFFFF"/>
+              <w:right w:val="single" w:sz="8" w:space="0" w:color="FFFFFF"/>
+            </w:tcBorders>
+            <w:shd w:val="clear" w:color="auto" w:fill="E7E7E9"/>
+            <w:tcMar>
+              <w:top w:w="72" w:type="dxa"/>
+              <w:left w:w="144" w:type="dxa"/>
+              <w:bottom w:w="72" w:type="dxa"/>
+              <w:right w:w="144" w:type="dxa"/>
+            </w:tcMar>
+          </w:tcPr>
+          <w:p>
+            <w:pPr>
+              <w:rPr>
+                <w:sz w:val="32"/>
+                <w:szCs w:val="32"/>
+                <w:lang w:val="en-US"/>
+              </w:rPr>
+            </w:pPr>
+            <w:r>
+              <w:rPr>
+                <w:sz w:val="32"/>
+                <w:szCs w:val="32"/>
+                <w:lang w:val="en-US"/>
+              </w:rPr>
+              <w:t>None</w:t>
+            </w:r>
+          </w:p>
+        </w:tc>
+        <w:tc>
+          <w:tcPr>
+            <w:tcW w:w="3482" w:type="dxa"/>
+            <w:tcBorders>
+              <w:top w:val="single" w:sz="8" w:space="0" w:color="FFFFFF"/>
+              <w:left w:val="single" w:sz="8" w:space="0" w:color="FFFFFF"/>
+              <w:bottom w:val="single" w:sz="8" w:space="0" w:color="FFFFFF"/>
+              <w:right w:val="single" w:sz="8" w:space="0" w:color="FFFFFF"/>
+            </w:tcBorders>
+            <w:shd w:val="clear" w:color="auto" w:fill="E7E7E9"/>
+            <w:tcMar>
+              <w:top w:w="72" w:type="dxa"/>
+              <w:left w:w="144" w:type="dxa"/>
+              <w:bottom w:w="72" w:type="dxa"/>
+              <w:right w:w="144" w:type="dxa"/>
+            </w:tcMar>
+          </w:tcPr>
+          <w:p>
+            <w:pPr>
+              <w:rPr>
+                <w:sz w:val="32"/>
+                <w:szCs w:val="32"/>
+                <w:lang w:val="en-US"/>
+              </w:rPr>
+            </w:pPr>
+            <w:r>
+              <w:rPr>
+                <w:sz w:val="32"/>
+                <w:szCs w:val="32"/>
+                <w:lang w:val="en-US"/>
+              </w:rPr>
+              <w:t>Not 5 results are returned for each sensor</w:t>
+            </w:r>
+          </w:p>
+        </w:tc>
+      </w:tr>
+      <w:tr>
+        <w:trPr>
+          <w:trHeight w:val="644"/>
+        </w:trPr>
+        <w:tc>
+          <w:tcPr>
+            <w:tcW w:w="960" w:type="dxa"/>
+            <w:tcBorders>
+              <w:top w:val="single" w:sz="8" w:space="0" w:color="FFFFFF"/>
+              <w:left w:val="single" w:sz="8" w:space="0" w:color="FFFFFF"/>
+              <w:bottom w:val="single" w:sz="8" w:space="0" w:color="FFFFFF"/>
+              <w:right w:val="single" w:sz="8" w:space="0" w:color="FFFFFF"/>
+            </w:tcBorders>
+            <w:shd w:val="clear" w:color="auto" w:fill="E7E7E9"/>
+            <w:tcMar>
+              <w:top w:w="72" w:type="dxa"/>
+              <w:left w:w="144" w:type="dxa"/>
+              <w:bottom w:w="72" w:type="dxa"/>
+              <w:right w:w="144" w:type="dxa"/>
+            </w:tcMar>
+          </w:tcPr>
+          <w:p>
+            <w:pPr>
+              <w:rPr>
+                <w:sz w:val="32"/>
+                <w:szCs w:val="32"/>
+              </w:rPr>
+            </w:pPr>
+            <w:r>
+              <w:rPr>
+                <w:sz w:val="32"/>
+                <w:szCs w:val="32"/>
+              </w:rPr>
+              <w:t>TC7.2</w:t>
+            </w:r>
+          </w:p>
+        </w:tc>
+        <w:tc>
+          <w:tcPr>
+            <w:tcW w:w="1927" w:type="dxa"/>
+            <w:tcBorders>
+              <w:top w:val="single" w:sz="8" w:space="0" w:color="FFFFFF"/>
+              <w:left w:val="single" w:sz="8" w:space="0" w:color="FFFFFF"/>
+              <w:bottom w:val="single" w:sz="8" w:space="0" w:color="FFFFFF"/>
+              <w:right w:val="single" w:sz="8" w:space="0" w:color="FFFFFF"/>
+            </w:tcBorders>
+            <w:shd w:val="clear" w:color="auto" w:fill="E7E7E9"/>
+            <w:tcMar>
+              <w:top w:w="72" w:type="dxa"/>
+              <w:left w:w="144" w:type="dxa"/>
+              <w:bottom w:w="72" w:type="dxa"/>
+              <w:right w:w="144" w:type="dxa"/>
+            </w:tcMar>
+          </w:tcPr>
+          <w:p>
+            <w:pPr>
+              <w:rPr>
+                <w:sz w:val="32"/>
+                <w:szCs w:val="32"/>
+                <w:lang w:val="en-US"/>
+              </w:rPr>
+            </w:pPr>
+            <w:r>
+              <w:rPr>
+                <w:sz w:val="32"/>
+                <w:szCs w:val="32"/>
+                <w:lang w:val="en-US"/>
+              </w:rPr>
+              <w:t>C</w:t>
+            </w:r>
+            <w:r>
+              <w:rPr>
+                <w:sz w:val="32"/>
+                <w:szCs w:val="32"/>
+                <w:lang w:val="en-US"/>
+              </w:rPr>
+              <w:t>orrect number of results is returned for each sensor</w:t>
+            </w:r>
+          </w:p>
+        </w:tc>
+        <w:tc>
+          <w:tcPr>
+            <w:tcW w:w="2361" w:type="dxa"/>
+            <w:tcBorders>
+              <w:top w:val="single" w:sz="8" w:space="0" w:color="FFFFFF"/>
+              <w:left w:val="single" w:sz="8" w:space="0" w:color="FFFFFF"/>
+              <w:bottom w:val="single" w:sz="8" w:space="0" w:color="FFFFFF"/>
+              <w:right w:val="single" w:sz="8" w:space="0" w:color="FFFFFF"/>
+            </w:tcBorders>
+            <w:shd w:val="clear" w:color="auto" w:fill="E7E7E9"/>
+            <w:tcMar>
+              <w:top w:w="72" w:type="dxa"/>
+              <w:left w:w="144" w:type="dxa"/>
+              <w:bottom w:w="72" w:type="dxa"/>
+              <w:right w:w="144" w:type="dxa"/>
+            </w:tcMar>
+          </w:tcPr>
+          <w:p>
+            <w:pPr>
+              <w:rPr>
+                <w:sz w:val="32"/>
+                <w:szCs w:val="32"/>
+                <w:lang w:val="en-US"/>
+              </w:rPr>
+            </w:pPr>
+            <w:r>
+              <w:rPr>
+                <w:sz w:val="32"/>
+                <w:szCs w:val="32"/>
+                <w:lang w:val="en-US"/>
+              </w:rPr>
+              <w:t>Function read_sensors</w:t>
+            </w:r>
+          </w:p>
+        </w:tc>
+        <w:tc>
+          <w:tcPr>
+            <w:tcW w:w="2672" w:type="dxa"/>
+            <w:tcBorders>
+              <w:top w:val="single" w:sz="8" w:space="0" w:color="FFFFFF"/>
+              <w:left w:val="single" w:sz="8" w:space="0" w:color="FFFFFF"/>
+              <w:bottom w:val="single" w:sz="8" w:space="0" w:color="FFFFFF"/>
+              <w:right w:val="single" w:sz="8" w:space="0" w:color="FFFFFF"/>
+            </w:tcBorders>
+            <w:shd w:val="clear" w:color="auto" w:fill="E7E7E9"/>
+            <w:tcMar>
+              <w:top w:w="72" w:type="dxa"/>
+              <w:left w:w="144" w:type="dxa"/>
+              <w:bottom w:w="72" w:type="dxa"/>
+              <w:right w:w="144" w:type="dxa"/>
+            </w:tcMar>
+          </w:tcPr>
+          <w:p>
+            <w:pPr>
+              <w:rPr>
+                <w:sz w:val="32"/>
+                <w:szCs w:val="32"/>
+                <w:lang w:val="en-US"/>
+              </w:rPr>
+            </w:pPr>
+            <w:r>
+              <w:rPr>
+                <w:sz w:val="32"/>
+                <w:szCs w:val="32"/>
+                <w:lang w:val="en-US"/>
+              </w:rPr>
+              <w:t>None</w:t>
+            </w:r>
+          </w:p>
+        </w:tc>
+        <w:tc>
+          <w:tcPr>
+            <w:tcW w:w="2763" w:type="dxa"/>
+            <w:tcBorders>
+              <w:top w:val="single" w:sz="8" w:space="0" w:color="FFFFFF"/>
+              <w:left w:val="single" w:sz="8" w:space="0" w:color="FFFFFF"/>
+              <w:bottom w:val="single" w:sz="8" w:space="0" w:color="FFFFFF"/>
+              <w:right w:val="single" w:sz="8" w:space="0" w:color="FFFFFF"/>
+            </w:tcBorders>
+            <w:shd w:val="clear" w:color="auto" w:fill="E7E7E9"/>
+            <w:tcMar>
+              <w:top w:w="72" w:type="dxa"/>
+              <w:left w:w="144" w:type="dxa"/>
+              <w:bottom w:w="72" w:type="dxa"/>
+              <w:right w:w="144" w:type="dxa"/>
+            </w:tcMar>
+          </w:tcPr>
+          <w:p>
+            <w:pPr>
+              <w:rPr>
+                <w:sz w:val="32"/>
+                <w:szCs w:val="32"/>
+                <w:lang w:val="en-US"/>
+              </w:rPr>
+            </w:pPr>
+            <w:r>
+              <w:rPr>
+                <w:sz w:val="32"/>
+                <w:szCs w:val="32"/>
+                <w:lang w:val="en-US"/>
+              </w:rPr>
+              <w:t>None</w:t>
+            </w:r>
+          </w:p>
+        </w:tc>
+        <w:tc>
+          <w:tcPr>
+            <w:tcW w:w="3482" w:type="dxa"/>
+            <w:tcBorders>
+              <w:top w:val="single" w:sz="8" w:space="0" w:color="FFFFFF"/>
+              <w:left w:val="single" w:sz="8" w:space="0" w:color="FFFFFF"/>
+              <w:bottom w:val="single" w:sz="8" w:space="0" w:color="FFFFFF"/>
+              <w:right w:val="single" w:sz="8" w:space="0" w:color="FFFFFF"/>
+            </w:tcBorders>
+            <w:shd w:val="clear" w:color="auto" w:fill="E7E7E9"/>
+            <w:tcMar>
+              <w:top w:w="72" w:type="dxa"/>
+              <w:left w:w="144" w:type="dxa"/>
+              <w:bottom w:w="72" w:type="dxa"/>
+              <w:right w:w="144" w:type="dxa"/>
+            </w:tcMar>
+          </w:tcPr>
+          <w:p>
+            <w:pPr>
+              <w:rPr>
+                <w:sz w:val="32"/>
+                <w:szCs w:val="32"/>
+                <w:lang w:val="en-US"/>
+              </w:rPr>
+            </w:pPr>
+            <w:r>
+              <w:rPr>
+                <w:sz w:val="32"/>
+                <w:szCs w:val="32"/>
+                <w:lang w:val="en-US"/>
+              </w:rPr>
+              <w:t>Now 5 results are returned for each sensor</w:t>
+            </w:r>
+            <w:r>
+              <w:rPr>
+                <w:sz w:val="32"/>
+                <w:szCs w:val="32"/>
+                <w:lang w:val="en-US"/>
+              </w:rPr>
+              <w:t>. (After fixing the code in sensors_main.py)</w:t>
             </w:r>
           </w:p>
         </w:tc>
@@ -1481,7 +2125,7 @@
 </file>
 
 <file path=word/styles.xml><?xml version="1.0" encoding="utf-8"?>
-<w:styles xmlns:mc="http://schemas.openxmlformats.org/markup-compatibility/2006" xmlns:r="http://schemas.openxmlformats.org/officeDocument/2006/relationships" xmlns:w="http://schemas.openxmlformats.org/wordprocessingml/2006/main" xmlns:w14="http://schemas.microsoft.com/office/word/2010/wordml" xmlns:w15="http://schemas.microsoft.com/office/word/2012/wordml" xmlns:w16se="http://schemas.microsoft.com/office/word/2015/wordml/symex" mc:Ignorable="w14 w15 w16se">
+<w:styles xmlns:mc="http://schemas.openxmlformats.org/markup-compatibility/2006" xmlns:r="http://schemas.openxmlformats.org/officeDocument/2006/relationships" xmlns:w="http://schemas.openxmlformats.org/wordprocessingml/2006/main" xmlns:w14="http://schemas.microsoft.com/office/word/2010/wordml" xmlns:w15="http://schemas.microsoft.com/office/word/2012/wordml" xmlns:w16cex="http://schemas.microsoft.com/office/word/2018/wordml/cex" xmlns:w16cid="http://schemas.microsoft.com/office/word/2016/wordml/cid" xmlns:w16="http://schemas.microsoft.com/office/word/2018/wordml" xmlns:w16sdtdh="http://schemas.microsoft.com/office/word/2020/wordml/sdtdatahash" xmlns:w16se="http://schemas.microsoft.com/office/word/2015/wordml/symex" mc:Ignorable="w14 w15 w16se w16cid w16 w16cex w16sdtdh">
   <w:docDefaults>
     <w:rPrDefault>
       <w:rPr>
@@ -1497,7 +2141,7 @@
       </w:pPr>
     </w:pPrDefault>
   </w:docDefaults>
-  <w:latentStyles w:defLockedState="0" w:defUIPriority="99" w:defSemiHidden="0" w:defUnhideWhenUsed="0" w:defQFormat="0" w:count="371">
+  <w:latentStyles w:defLockedState="0" w:defUIPriority="99" w:defSemiHidden="0" w:defUnhideWhenUsed="0" w:defQFormat="0" w:count="376">
     <w:lsdException w:name="Normal" w:uiPriority="0" w:qFormat="1"/>
     <w:lsdException w:name="heading 1" w:uiPriority="9" w:qFormat="1"/>
     <w:lsdException w:name="heading 2" w:semiHidden="1" w:uiPriority="9" w:unhideWhenUsed="1" w:qFormat="1"/>
@@ -1603,7 +2247,6 @@
     <w:lsdException w:name="HTML Sample" w:semiHidden="1" w:unhideWhenUsed="1"/>
     <w:lsdException w:name="HTML Typewriter" w:semiHidden="1" w:unhideWhenUsed="1"/>
     <w:lsdException w:name="HTML Variable" w:semiHidden="1" w:unhideWhenUsed="1"/>
-    <w:lsdException w:name="Normal Table" w:semiHidden="1" w:unhideWhenUsed="1"/>
     <w:lsdException w:name="annotation subject" w:semiHidden="1" w:unhideWhenUsed="1"/>
     <w:lsdException w:name="No List" w:semiHidden="1" w:unhideWhenUsed="1"/>
     <w:lsdException w:name="Outline List 1" w:semiHidden="1" w:unhideWhenUsed="1"/>
@@ -1646,11 +2289,8 @@
     <w:lsdException w:name="Table Contemporary" w:semiHidden="1" w:unhideWhenUsed="1"/>
     <w:lsdException w:name="Table Elegant" w:semiHidden="1" w:unhideWhenUsed="1"/>
     <w:lsdException w:name="Table Professional" w:semiHidden="1" w:unhideWhenUsed="1"/>
-    <w:lsdException w:name="Table Subtle 1" w:semiHidden="1" w:unhideWhenUsed="1"/>
     <w:lsdException w:name="Table Subtle 2" w:semiHidden="1" w:unhideWhenUsed="1"/>
     <w:lsdException w:name="Table Web 1" w:semiHidden="1" w:unhideWhenUsed="1"/>
-    <w:lsdException w:name="Table Web 2" w:semiHidden="1" w:unhideWhenUsed="1"/>
-    <w:lsdException w:name="Table Web 3" w:semiHidden="1" w:unhideWhenUsed="1"/>
     <w:lsdException w:name="Balloon Text" w:semiHidden="1" w:unhideWhenUsed="1"/>
     <w:lsdException w:name="Table Grid" w:uiPriority="39"/>
     <w:lsdException w:name="Table Theme" w:semiHidden="1" w:unhideWhenUsed="1"/>
@@ -1869,6 +2509,11 @@
     <w:lsdException w:name="List Table 5 Dark Accent 6" w:uiPriority="50"/>
     <w:lsdException w:name="List Table 6 Colorful Accent 6" w:uiPriority="51"/>
     <w:lsdException w:name="List Table 7 Colorful Accent 6" w:uiPriority="52"/>
+    <w:lsdException w:name="Mention" w:semiHidden="1" w:unhideWhenUsed="1"/>
+    <w:lsdException w:name="Smart Hyperlink" w:semiHidden="1" w:unhideWhenUsed="1"/>
+    <w:lsdException w:name="Hashtag" w:semiHidden="1" w:unhideWhenUsed="1"/>
+    <w:lsdException w:name="Unresolved Mention" w:semiHidden="1" w:unhideWhenUsed="1"/>
+    <w:lsdException w:name="Smart Link" w:semiHidden="1" w:unhideWhenUsed="1"/>
   </w:latentStyles>
   <w:style w:type="paragraph" w:default="1" w:styleId="Normal">
     <w:name w:val="Normal"/>

</xml_diff>